<commit_message>
Actualizando formulario de Encuesta Pre Sedacion
</commit_message>
<xml_diff>
--- a/formatos/Plantilla/9. FT-PA-GI-HC-064 ENCUESTA DE  PRE SEDACIÓN.docx
+++ b/formatos/Plantilla/9. FT-PA-GI-HC-064 ENCUESTA DE  PRE SEDACIÓN.docx
@@ -749,7 +749,7 @@
               <w:rPr>
                 <w:sz w:val="21"/>
               </w:rPr>
-              <w:t xml:space="preserve"> </w:t>
+              <w:t xml:space="preserve"> 488448</w:t>
             </w:r>
           </w:p>
         </w:tc>
@@ -995,7 +995,7 @@
               <w:rPr>
                 <w:sz w:val="21"/>
               </w:rPr>
-              <w:t xml:space="preserve"> </w:t>
+              <w:t xml:space="preserve"> 70</w:t>
             </w:r>
           </w:p>
         </w:tc>
@@ -1025,7 +1025,7 @@
               <w:rPr>
                 <w:sz w:val="21"/>
               </w:rPr>
-              <w:t xml:space="preserve"> </w:t>
+              <w:t xml:space="preserve"> 171</w:t>
             </w:r>
           </w:p>
         </w:tc>
@@ -1339,7 +1339,7 @@
               <w:rPr>
                 <w:sz w:val="21"/>
               </w:rPr>
-              <w:t/>
+              <w:t>almendazol</w:t>
             </w:r>
           </w:p>
         </w:tc>
@@ -1482,20 +1482,20 @@
                 <w:sz w:val="21"/>
                 <w:u w:val="single"/>
               </w:rPr>
+              <w:t/>
+            </w:r>
+            <w:r>
+              <w:rPr>
+                <w:sz w:val="21"/>
+              </w:rPr>
+              <w:t xml:space="preserve"> No: </w:t>
+            </w:r>
+            <w:r>
+              <w:rPr>
+                <w:sz w:val="21"/>
+                <w:u w:val="single"/>
+              </w:rPr>
               <w:t>X</w:t>
-            </w:r>
-            <w:r>
-              <w:rPr>
-                <w:sz w:val="21"/>
-              </w:rPr>
-              <w:t xml:space="preserve"> No: </w:t>
-            </w:r>
-            <w:r>
-              <w:rPr>
-                <w:sz w:val="21"/>
-                <w:u w:val="single"/>
-              </w:rPr>
-              <w:t/>
             </w:r>
             <w:r>
               <w:rPr>
@@ -1677,7 +1677,7 @@
               <w:rPr>
                 <w:sz w:val="21"/>
               </w:rPr>
-              <w:t>Cual:</w:t>
+              <w:t>Cual:cancer</w:t>
             </w:r>
           </w:p>
         </w:tc>
@@ -1833,20 +1833,20 @@
                 <w:sz w:val="21"/>
                 <w:u w:val="single"/>
               </w:rPr>
+              <w:t/>
+            </w:r>
+            <w:r>
+              <w:rPr>
+                <w:sz w:val="21"/>
+              </w:rPr>
+              <w:t xml:space="preserve"> No: </w:t>
+            </w:r>
+            <w:r>
+              <w:rPr>
+                <w:sz w:val="21"/>
+                <w:u w:val="single"/>
+              </w:rPr>
               <w:t>X</w:t>
-            </w:r>
-            <w:r>
-              <w:rPr>
-                <w:sz w:val="21"/>
-              </w:rPr>
-              <w:t xml:space="preserve"> No: </w:t>
-            </w:r>
-            <w:r>
-              <w:rPr>
-                <w:sz w:val="21"/>
-                <w:u w:val="single"/>
-              </w:rPr>
-              <w:t/>
             </w:r>
             <w:r>
               <w:rPr>
@@ -2236,7 +2236,7 @@
               <w:rPr>
                 <w:sz w:val="21"/>
               </w:rPr>
-              <w:t>Cual:</w:t>
+              <w:t>Cual:fdjdfm</w:t>
             </w:r>
           </w:p>
         </w:tc>
@@ -2444,7 +2444,7 @@
               <w:rPr>
                 <w:sz w:val="21"/>
               </w:rPr>
-              <w:t>Cual:</w:t>
+              <w:t>Cual:fdhjjhdf</w:t>
             </w:r>
           </w:p>
         </w:tc>
@@ -2595,20 +2595,20 @@
                 <w:sz w:val="21"/>
                 <w:u w:val="single"/>
               </w:rPr>
+              <w:t/>
+            </w:r>
+            <w:r>
+              <w:rPr>
+                <w:sz w:val="21"/>
+              </w:rPr>
+              <w:t xml:space="preserve"> No: </w:t>
+            </w:r>
+            <w:r>
+              <w:rPr>
+                <w:sz w:val="21"/>
+                <w:u w:val="single"/>
+              </w:rPr>
               <w:t>X</w:t>
-            </w:r>
-            <w:r>
-              <w:rPr>
-                <w:sz w:val="21"/>
-              </w:rPr>
-              <w:t xml:space="preserve"> No: </w:t>
-            </w:r>
-            <w:r>
-              <w:rPr>
-                <w:sz w:val="21"/>
-                <w:u w:val="single"/>
-              </w:rPr>
-              <w:t/>
             </w:r>
             <w:r>
               <w:rPr>
@@ -2790,20 +2790,20 @@
                 <w:sz w:val="21"/>
                 <w:u w:val="single"/>
               </w:rPr>
+              <w:t/>
+            </w:r>
+            <w:r>
+              <w:rPr>
+                <w:sz w:val="21"/>
+              </w:rPr>
+              <w:t xml:space="preserve"> No: </w:t>
+            </w:r>
+            <w:r>
+              <w:rPr>
+                <w:sz w:val="21"/>
+                <w:u w:val="single"/>
+              </w:rPr>
               <w:t>X</w:t>
-            </w:r>
-            <w:r>
-              <w:rPr>
-                <w:sz w:val="21"/>
-              </w:rPr>
-              <w:t xml:space="preserve"> No: </w:t>
-            </w:r>
-            <w:r>
-              <w:rPr>
-                <w:sz w:val="21"/>
-                <w:u w:val="single"/>
-              </w:rPr>
-              <w:t/>
             </w:r>
           </w:p>
         </w:tc>
@@ -2959,20 +2959,20 @@
                 <w:sz w:val="21"/>
                 <w:u w:val="single"/>
               </w:rPr>
+              <w:t/>
+            </w:r>
+            <w:r>
+              <w:rPr>
+                <w:sz w:val="21"/>
+              </w:rPr>
+              <w:t xml:space="preserve"> No: </w:t>
+            </w:r>
+            <w:r>
+              <w:rPr>
+                <w:sz w:val="21"/>
+                <w:u w:val="single"/>
+              </w:rPr>
               <w:t>X</w:t>
-            </w:r>
-            <w:r>
-              <w:rPr>
-                <w:sz w:val="21"/>
-              </w:rPr>
-              <w:t xml:space="preserve"> No: </w:t>
-            </w:r>
-            <w:r>
-              <w:rPr>
-                <w:sz w:val="21"/>
-                <w:u w:val="single"/>
-              </w:rPr>
-              <w:t/>
             </w:r>
           </w:p>
         </w:tc>
@@ -3336,7 +3336,7 @@
               <w:rPr>
                 <w:sz w:val="21"/>
               </w:rPr>
-              <w:t>Cual:</w:t>
+              <w:t>Cual:,,sdnsd,</w:t>
             </w:r>
           </w:p>
         </w:tc>
@@ -3563,7 +3563,7 @@
               <w:rPr>
                 <w:sz w:val="21"/>
               </w:rPr>
-              <w:t>Cual:</w:t>
+              <w:t>Cual:hdfhj</w:t>
             </w:r>
           </w:p>
         </w:tc>
@@ -3732,20 +3732,20 @@
                 <w:sz w:val="21"/>
                 <w:u w:val="single"/>
               </w:rPr>
+              <w:t/>
+            </w:r>
+            <w:r>
+              <w:rPr>
+                <w:sz w:val="21"/>
+              </w:rPr>
+              <w:t xml:space="preserve"> No: </w:t>
+            </w:r>
+            <w:r>
+              <w:rPr>
+                <w:sz w:val="21"/>
+                <w:u w:val="single"/>
+              </w:rPr>
               <w:t>X</w:t>
-            </w:r>
-            <w:r>
-              <w:rPr>
-                <w:sz w:val="21"/>
-              </w:rPr>
-              <w:t xml:space="preserve"> No: </w:t>
-            </w:r>
-            <w:r>
-              <w:rPr>
-                <w:sz w:val="21"/>
-                <w:u w:val="single"/>
-              </w:rPr>
-              <w:t/>
             </w:r>
           </w:p>
         </w:tc>
@@ -3923,20 +3923,20 @@
                 <w:sz w:val="21"/>
                 <w:u w:val="single"/>
               </w:rPr>
+              <w:t/>
+            </w:r>
+            <w:r>
+              <w:rPr>
+                <w:sz w:val="21"/>
+              </w:rPr>
+              <w:t xml:space="preserve"> No: </w:t>
+            </w:r>
+            <w:r>
+              <w:rPr>
+                <w:sz w:val="21"/>
+                <w:u w:val="single"/>
+              </w:rPr>
               <w:t>X</w:t>
-            </w:r>
-            <w:r>
-              <w:rPr>
-                <w:sz w:val="21"/>
-              </w:rPr>
-              <w:t xml:space="preserve"> No: </w:t>
-            </w:r>
-            <w:r>
-              <w:rPr>
-                <w:sz w:val="21"/>
-                <w:u w:val="single"/>
-              </w:rPr>
-              <w:t/>
             </w:r>
             <w:r>
               <w:rPr>
@@ -4328,7 +4328,7 @@
               <w:rPr>
                 <w:sz w:val="21"/>
               </w:rPr>
-              <w:t>Medicamento: </w:t>
+              <w:t>Medicamento: dfdfnnmdfb</w:t>
             </w:r>
           </w:p>
         </w:tc>
@@ -4360,7 +4360,7 @@
               <w:rPr>
                 <w:sz w:val="21"/>
               </w:rPr>
-              <w:t/>
+              <w:t>dfnmdfmn</w:t>
             </w:r>
           </w:p>
         </w:tc>
@@ -4580,7 +4580,7 @@
               <w:rPr>
                 <w:sz w:val="21"/>
               </w:rPr>
-              <w:t>Medicamento: </w:t>
+              <w:t>Medicamento: hjjsdds</w:t>
             </w:r>
           </w:p>
         </w:tc>
@@ -4612,7 +4612,7 @@
               <w:rPr>
                 <w:sz w:val="21"/>
               </w:rPr>
-              <w:t/>
+              <w:t>yfhjdfhf</w:t>
             </w:r>
           </w:p>
         </w:tc>

</xml_diff>